<commit_message>
Comentar líneas de configuración de tamaño de figura en gráficos de matplotlib
</commit_message>
<xml_diff>
--- a/_site/programacion-software/python/2025-05-10-visualizacion-de-datos-con-python/index.docx
+++ b/_site/programacion-software/python/2025-05-10-visualizacion-de-datos-con-python/index.docx
@@ -252,7 +252,7 @@
       <w:r>
         <w:drawing>
           <wp:inline>
-            <wp:extent cx="5943600" cy="4742367"/>
+            <wp:extent cx="5848350" cy="5848350"/>
             <wp:effectExtent b="0" l="0" r="0" t="0"/>
             <wp:docPr descr="" title="" id="28" name="Picture"/>
             <a:graphic>
@@ -273,7 +273,7 @@
                   <pic:spPr bwMode="auto">
                     <a:xfrm>
                       <a:off x="0" y="0"/>
-                      <a:ext cx="5943600" cy="4742367"/>
+                      <a:ext cx="5848350" cy="5848350"/>
                     </a:xfrm>
                     <a:prstGeom prst="rect">
                       <a:avLst/>
@@ -430,7 +430,7 @@
       <w:r>
         <w:drawing>
           <wp:inline>
-            <wp:extent cx="5943600" cy="4742367"/>
+            <wp:extent cx="5848350" cy="5848350"/>
             <wp:effectExtent b="0" l="0" r="0" t="0"/>
             <wp:docPr descr="" title="" id="39" name="Picture"/>
             <a:graphic>
@@ -451,7 +451,7 @@
                   <pic:spPr bwMode="auto">
                     <a:xfrm>
                       <a:off x="0" y="0"/>
-                      <a:ext cx="5943600" cy="4742367"/>
+                      <a:ext cx="5848350" cy="5848350"/>
                     </a:xfrm>
                     <a:prstGeom prst="rect">
                       <a:avLst/>
@@ -487,7 +487,7 @@
       <w:r>
         <w:drawing>
           <wp:inline>
-            <wp:extent cx="5943600" cy="4688300"/>
+            <wp:extent cx="5686425" cy="5381625"/>
             <wp:effectExtent b="0" l="0" r="0" t="0"/>
             <wp:docPr descr="" title="" id="43" name="Picture"/>
             <a:graphic>
@@ -508,7 +508,7 @@
                   <pic:spPr bwMode="auto">
                     <a:xfrm>
                       <a:off x="0" y="0"/>
-                      <a:ext cx="5943600" cy="4688300"/>
+                      <a:ext cx="5686425" cy="5381625"/>
                     </a:xfrm>
                     <a:prstGeom prst="rect">
                       <a:avLst/>
@@ -545,7 +545,7 @@
       <w:r>
         <w:drawing>
           <wp:inline>
-            <wp:extent cx="5943600" cy="4742367"/>
+            <wp:extent cx="5848350" cy="5848350"/>
             <wp:effectExtent b="0" l="0" r="0" t="0"/>
             <wp:docPr descr="" title="" id="48" name="Picture"/>
             <a:graphic>
@@ -566,7 +566,7 @@
                   <pic:spPr bwMode="auto">
                     <a:xfrm>
                       <a:off x="0" y="0"/>
-                      <a:ext cx="5943600" cy="4742367"/>
+                      <a:ext cx="5848350" cy="5848350"/>
                     </a:xfrm>
                     <a:prstGeom prst="rect">
                       <a:avLst/>
@@ -602,7 +602,7 @@
       <w:r>
         <w:drawing>
           <wp:inline>
-            <wp:extent cx="5943600" cy="6129590"/>
+            <wp:extent cx="5629275" cy="5848350"/>
             <wp:effectExtent b="0" l="0" r="0" t="0"/>
             <wp:docPr descr="" title="" id="52" name="Picture"/>
             <a:graphic>
@@ -623,7 +623,7 @@
                   <pic:spPr bwMode="auto">
                     <a:xfrm>
                       <a:off x="0" y="0"/>
-                      <a:ext cx="5943600" cy="6129590"/>
+                      <a:ext cx="5629275" cy="5848350"/>
                     </a:xfrm>
                     <a:prstGeom prst="rect">
                       <a:avLst/>
@@ -659,7 +659,7 @@
       <w:r>
         <w:drawing>
           <wp:inline>
-            <wp:extent cx="5943600" cy="6129590"/>
+            <wp:extent cx="5629275" cy="5848350"/>
             <wp:effectExtent b="0" l="0" r="0" t="0"/>
             <wp:docPr descr="" title="" id="56" name="Picture"/>
             <a:graphic>
@@ -680,7 +680,7 @@
                   <pic:spPr bwMode="auto">
                     <a:xfrm>
                       <a:off x="0" y="0"/>
-                      <a:ext cx="5943600" cy="6129590"/>
+                      <a:ext cx="5629275" cy="5848350"/>
                     </a:xfrm>
                     <a:prstGeom prst="rect">
                       <a:avLst/>
@@ -716,7 +716,7 @@
       <w:r>
         <w:drawing>
           <wp:inline>
-            <wp:extent cx="5943600" cy="4742367"/>
+            <wp:extent cx="5848350" cy="5848350"/>
             <wp:effectExtent b="0" l="0" r="0" t="0"/>
             <wp:docPr descr="" title="" id="60" name="Picture"/>
             <a:graphic>
@@ -737,7 +737,7 @@
                   <pic:spPr bwMode="auto">
                     <a:xfrm>
                       <a:off x="0" y="0"/>
-                      <a:ext cx="5943600" cy="4742367"/>
+                      <a:ext cx="5848350" cy="5848350"/>
                     </a:xfrm>
                     <a:prstGeom prst="rect">
                       <a:avLst/>
@@ -773,7 +773,7 @@
       <w:r>
         <w:drawing>
           <wp:inline>
-            <wp:extent cx="5943600" cy="4742367"/>
+            <wp:extent cx="5848350" cy="5848350"/>
             <wp:effectExtent b="0" l="0" r="0" t="0"/>
             <wp:docPr descr="" title="" id="64" name="Picture"/>
             <a:graphic>
@@ -794,7 +794,7 @@
                   <pic:spPr bwMode="auto">
                     <a:xfrm>
                       <a:off x="0" y="0"/>
-                      <a:ext cx="5943600" cy="4742367"/>
+                      <a:ext cx="5848350" cy="5848350"/>
                     </a:xfrm>
                     <a:prstGeom prst="rect">
                       <a:avLst/>
@@ -830,7 +830,7 @@
       <w:r>
         <w:drawing>
           <wp:inline>
-            <wp:extent cx="5943600" cy="4742367"/>
+            <wp:extent cx="5848350" cy="5848350"/>
             <wp:effectExtent b="0" l="0" r="0" t="0"/>
             <wp:docPr descr="" title="" id="68" name="Picture"/>
             <a:graphic>
@@ -851,7 +851,7 @@
                   <pic:spPr bwMode="auto">
                     <a:xfrm>
                       <a:off x="0" y="0"/>
-                      <a:ext cx="5943600" cy="4742367"/>
+                      <a:ext cx="5848350" cy="5848350"/>
                     </a:xfrm>
                     <a:prstGeom prst="rect">
                       <a:avLst/>

</xml_diff>